<commit_message>
Insercion de foto a la carpeta y doc
</commit_message>
<xml_diff>
--- a/Regreso.docx
+++ b/Regreso.docx
@@ -22,21 +22,95 @@
         <w:t>Regreso a Lima</w:t>
       </w:r>
     </w:p>
-    <w:p/>
+    <w:p>
+      <w:r>
+        <w:rPr>
+          <w:b/>
+          <w:noProof/>
+          <w:lang w:eastAsia="es-VE"/>
+        </w:rPr>
+        <w:drawing>
+          <wp:anchor distT="0" distB="0" distL="114300" distR="114300" simplePos="0" relativeHeight="251658240" behindDoc="1" locked="0" layoutInCell="1" allowOverlap="1" wp14:anchorId="1B80B7D2" wp14:editId="3418AABD">
+            <wp:simplePos x="0" y="0"/>
+            <wp:positionH relativeFrom="margin">
+              <wp:align>left</wp:align>
+            </wp:positionH>
+            <wp:positionV relativeFrom="paragraph">
+              <wp:posOffset>239395</wp:posOffset>
+            </wp:positionV>
+            <wp:extent cx="1590675" cy="2386965"/>
+            <wp:effectExtent l="0" t="0" r="0" b="0"/>
+            <wp:wrapTight wrapText="bothSides">
+              <wp:wrapPolygon edited="0">
+                <wp:start x="0" y="0"/>
+                <wp:lineTo x="0" y="21376"/>
+                <wp:lineTo x="21212" y="21376"/>
+                <wp:lineTo x="21212" y="0"/>
+                <wp:lineTo x="0" y="0"/>
+              </wp:wrapPolygon>
+            </wp:wrapTight>
+            <wp:docPr id="1" name="Imagen 1"/>
+            <wp:cNvGraphicFramePr>
+              <a:graphicFrameLocks xmlns:a="http://schemas.openxmlformats.org/drawingml/2006/main" noChangeAspect="1"/>
+            </wp:cNvGraphicFramePr>
+            <a:graphic xmlns:a="http://schemas.openxmlformats.org/drawingml/2006/main">
+              <a:graphicData uri="http://schemas.openxmlformats.org/drawingml/2006/picture">
+                <pic:pic xmlns:pic="http://schemas.openxmlformats.org/drawingml/2006/picture">
+                  <pic:nvPicPr>
+                    <pic:cNvPr id="1" name="eli.JPG"/>
+                    <pic:cNvPicPr/>
+                  </pic:nvPicPr>
+                  <pic:blipFill>
+                    <a:blip r:embed="rId4" cstate="print">
+                      <a:extLst>
+                        <a:ext uri="{28A0092B-C50C-407E-A947-70E740481C1C}">
+                          <a14:useLocalDpi xmlns:a14="http://schemas.microsoft.com/office/drawing/2010/main" val="0"/>
+                        </a:ext>
+                      </a:extLst>
+                    </a:blip>
+                    <a:stretch>
+                      <a:fillRect/>
+                    </a:stretch>
+                  </pic:blipFill>
+                  <pic:spPr>
+                    <a:xfrm>
+                      <a:off x="0" y="0"/>
+                      <a:ext cx="1595892" cy="2395091"/>
+                    </a:xfrm>
+                    <a:prstGeom prst="rect">
+                      <a:avLst/>
+                    </a:prstGeom>
+                  </pic:spPr>
+                </pic:pic>
+              </a:graphicData>
+            </a:graphic>
+            <wp14:sizeRelH relativeFrom="margin">
+              <wp14:pctWidth>0</wp14:pctWidth>
+            </wp14:sizeRelH>
+            <wp14:sizeRelV relativeFrom="margin">
+              <wp14:pctHeight>0</wp14:pctHeight>
+            </wp14:sizeRelV>
+          </wp:anchor>
+        </w:drawing>
+      </w:r>
+    </w:p>
     <w:p>
       <w:r>
         <w:t>Inicio de esta nueva etapa en la ciudad de Lima.</w:t>
       </w:r>
     </w:p>
     <w:p>
+      <w:r>
+        <w:t xml:space="preserve">Segundo párrafo de esta historia. Regreso después de 18 años fuera de mi país, en el cual ya ni me sé casi manejar, ni desenvolverme. </w:t>
+      </w:r>
+    </w:p>
+    <w:p>
       <w:pPr>
         <w:rPr>
           <w:b/>
+          <w:u w:val="single"/>
         </w:rPr>
       </w:pPr>
-      <w:r>
-        <w:t xml:space="preserve">Segundo párrafo de esta historia. Regreso después de 18 años fuera de mi país, en el cual ya ni me sé casi manejar, ni desenvolverme. </w:t>
-      </w:r>
       <w:bookmarkStart w:id="0" w:name="_GoBack"/>
       <w:bookmarkEnd w:id="0"/>
     </w:p>

</xml_diff>

<commit_message>
Otra vez cambio eli2 y cuarto P
</commit_message>
<xml_diff>
--- a/Regreso.docx
+++ b/Regreso.docx
@@ -111,6 +111,59 @@
           <w:u w:val="single"/>
         </w:rPr>
       </w:pPr>
+      <w:r>
+        <w:rPr>
+          <w:b/>
+          <w:u w:val="single"/>
+        </w:rPr>
+        <w:t xml:space="preserve">Tercer </w:t>
+      </w:r>
+      <w:proofErr w:type="spellStart"/>
+      <w:r>
+        <w:rPr>
+          <w:b/>
+          <w:u w:val="single"/>
+        </w:rPr>
+        <w:t>Parrafo</w:t>
+      </w:r>
+      <w:proofErr w:type="spellEnd"/>
+    </w:p>
+    <w:p>
+      <w:r>
+        <w:t xml:space="preserve">En </w:t>
+      </w:r>
+      <w:r>
+        <w:t xml:space="preserve">esta oportunidad continua con que no sé cómo me va a ir, solo están presentes los, temores, melancolías </w:t>
+      </w:r>
+      <w:r>
+        <w:rPr>
+          <w:u w:val="single"/>
+        </w:rPr>
+        <w:t>de</w:t>
+      </w:r>
+      <w:r>
+        <w:t xml:space="preserve"> lo que viene y se dejó.</w:t>
+      </w:r>
+    </w:p>
+    <w:p>
+      <w:r>
+        <w:t>Además las ganas y la responsabilidad de empezar a luchar y salir adelante, levantar un proyecto propio, conseguir clientela y posicionarse en este nuevo mercado.</w:t>
+      </w:r>
+    </w:p>
+    <w:p>
+      <w:pPr>
+        <w:rPr>
+          <w:u w:val="single"/>
+        </w:rPr>
+      </w:pPr>
+      <w:proofErr w:type="spellStart"/>
+      <w:r>
+        <w:t>Parrafo</w:t>
+      </w:r>
+      <w:proofErr w:type="spellEnd"/>
+      <w:r>
+        <w:t xml:space="preserve"> de carrera.</w:t>
+      </w:r>
       <w:bookmarkStart w:id="0" w:name="_GoBack"/>
       <w:bookmarkEnd w:id="0"/>
     </w:p>

</xml_diff>

<commit_message>
Insercion eli_02 y recuperacion de parrafos
</commit_message>
<xml_diff>
--- a/Regreso.docx
+++ b/Regreso.docx
@@ -107,62 +107,127 @@
     <w:p>
       <w:pPr>
         <w:rPr>
+          <w:rFonts w:cstheme="minorHAnsi"/>
           <w:b/>
-          <w:u w:val="single"/>
         </w:rPr>
       </w:pPr>
       <w:r>
         <w:rPr>
+          <w:rFonts w:cstheme="minorHAnsi"/>
           <w:b/>
-          <w:u w:val="single"/>
         </w:rPr>
         <w:t xml:space="preserve">Tercer </w:t>
       </w:r>
       <w:proofErr w:type="spellStart"/>
       <w:r>
         <w:rPr>
+          <w:rFonts w:cstheme="minorHAnsi"/>
           <w:b/>
-          <w:u w:val="single"/>
         </w:rPr>
         <w:t>Parrafo</w:t>
       </w:r>
       <w:proofErr w:type="spellEnd"/>
     </w:p>
     <w:p>
-      <w:r>
-        <w:t xml:space="preserve">En </w:t>
-      </w:r>
-      <w:r>
-        <w:t xml:space="preserve">esta oportunidad continua con que no sé cómo me va a ir, solo están presentes los, temores, melancolías </w:t>
-      </w:r>
-      <w:r>
-        <w:rPr>
-          <w:u w:val="single"/>
-        </w:rPr>
-        <w:t>de</w:t>
-      </w:r>
-      <w:r>
-        <w:t xml:space="preserve"> lo que viene y se dejó.</w:t>
-      </w:r>
-    </w:p>
-    <w:p>
-      <w:r>
-        <w:t>Además las ganas y la responsabilidad de empezar a luchar y salir adelante, levantar un proyecto propio, conseguir clientela y posicionarse en este nuevo mercado.</w:t>
+      <w:pPr>
+        <w:rPr>
+          <w:rFonts w:cstheme="minorHAnsi"/>
+        </w:rPr>
+      </w:pPr>
+      <w:r>
+        <w:rPr>
+          <w:rFonts w:cstheme="minorHAnsi"/>
+        </w:rPr>
+        <w:t>En esta oportunidad continua con que no sé cómo me va a ir, solo están presentes los, temores, melancolías de lo que viene y se dejó.</w:t>
       </w:r>
     </w:p>
     <w:p>
       <w:pPr>
         <w:rPr>
-          <w:u w:val="single"/>
+          <w:rFonts w:cstheme="minorHAnsi"/>
+        </w:rPr>
+      </w:pPr>
+      <w:r>
+        <w:rPr>
+          <w:rFonts w:cstheme="minorHAnsi"/>
+        </w:rPr>
+        <w:t>Además las ganas y la responsabilidad de empezar a luchar y salir adelante, levantar un proyecto propio, conseguir clientela y posicionarse en este nuevo mercado.</w:t>
+      </w:r>
+    </w:p>
+    <w:p>
+      <w:pPr>
+        <w:rPr>
+          <w:rFonts w:cstheme="minorHAnsi"/>
         </w:rPr>
       </w:pPr>
       <w:proofErr w:type="spellStart"/>
       <w:r>
+        <w:rPr>
+          <w:rFonts w:cstheme="minorHAnsi"/>
+        </w:rPr>
         <w:t>Parrafo</w:t>
       </w:r>
       <w:proofErr w:type="spellEnd"/>
       <w:r>
+        <w:rPr>
+          <w:rFonts w:cstheme="minorHAnsi"/>
+        </w:rPr>
         <w:t xml:space="preserve"> de carrera.</w:t>
+      </w:r>
+    </w:p>
+    <w:p>
+      <w:pPr>
+        <w:rPr>
+          <w:b/>
+          <w:u w:val="single"/>
+        </w:rPr>
+      </w:pPr>
+      <w:r>
+        <w:rPr>
+          <w:noProof/>
+          <w:lang w:eastAsia="es-VE"/>
+        </w:rPr>
+        <w:drawing>
+          <wp:inline distT="0" distB="0" distL="0" distR="0" wp14:anchorId="15A968BD" wp14:editId="1F23D69B">
+            <wp:extent cx="2330963" cy="3496310"/>
+            <wp:effectExtent l="0" t="0" r="0" b="0"/>
+            <wp:docPr id="2" name="Imagen 2"/>
+            <wp:cNvGraphicFramePr>
+              <a:graphicFrameLocks xmlns:a="http://schemas.openxmlformats.org/drawingml/2006/main" noChangeAspect="1"/>
+            </wp:cNvGraphicFramePr>
+            <a:graphic xmlns:a="http://schemas.openxmlformats.org/drawingml/2006/main">
+              <a:graphicData uri="http://schemas.openxmlformats.org/drawingml/2006/picture">
+                <pic:pic xmlns:pic="http://schemas.openxmlformats.org/drawingml/2006/picture">
+                  <pic:nvPicPr>
+                    <pic:cNvPr id="2" name="eli_02.JPG"/>
+                    <pic:cNvPicPr/>
+                  </pic:nvPicPr>
+                  <pic:blipFill>
+                    <a:blip r:embed="rId5" cstate="print">
+                      <a:extLst>
+                        <a:ext uri="{28A0092B-C50C-407E-A947-70E740481C1C}">
+                          <a14:useLocalDpi xmlns:a14="http://schemas.microsoft.com/office/drawing/2010/main" val="0"/>
+                        </a:ext>
+                      </a:extLst>
+                    </a:blip>
+                    <a:stretch>
+                      <a:fillRect/>
+                    </a:stretch>
+                  </pic:blipFill>
+                  <pic:spPr>
+                    <a:xfrm>
+                      <a:off x="0" y="0"/>
+                      <a:ext cx="2340495" cy="3510608"/>
+                    </a:xfrm>
+                    <a:prstGeom prst="rect">
+                      <a:avLst/>
+                    </a:prstGeom>
+                  </pic:spPr>
+                </pic:pic>
+              </a:graphicData>
+            </a:graphic>
+          </wp:inline>
+        </w:drawing>
       </w:r>
       <w:bookmarkStart w:id="0" w:name="_GoBack"/>
       <w:bookmarkEnd w:id="0"/>
@@ -574,7 +639,6 @@
   <w:style w:type="character" w:default="1" w:styleId="Fuentedeprrafopredeter">
     <w:name w:val="Default Paragraph Font"/>
     <w:uiPriority w:val="1"/>
-    <w:semiHidden/>
     <w:unhideWhenUsed/>
   </w:style>
   <w:style w:type="table" w:default="1" w:styleId="Tablanormal">

</xml_diff>

<commit_message>
Parrafo Sentada en la Piscina
</commit_message>
<xml_diff>
--- a/Regreso.docx
+++ b/Regreso.docx
@@ -228,6 +228,35 @@
             </a:graphic>
           </wp:inline>
         </w:drawing>
+      </w:r>
+    </w:p>
+    <w:p>
+      <w:pPr>
+        <w:rPr>
+          <w:b/>
+          <w:sz w:val="44"/>
+          <w:szCs w:val="44"/>
+          <w:u w:val="single"/>
+        </w:rPr>
+      </w:pPr>
+      <w:r>
+        <w:rPr>
+          <w:b/>
+          <w:sz w:val="44"/>
+          <w:szCs w:val="44"/>
+          <w:u w:val="single"/>
+        </w:rPr>
+        <w:t>Loquita en Piscina</w:t>
+      </w:r>
+    </w:p>
+    <w:p>
+      <w:proofErr w:type="spellStart"/>
+      <w:r>
+        <w:t>Loquis</w:t>
+      </w:r>
+      <w:proofErr w:type="spellEnd"/>
+      <w:r>
+        <w:t xml:space="preserve"> va de vacaciones y de forma muy relajada. Sale de la habitación y pasea por el lobby, pasa al restaurant a desayunar y sale a disfrutar del aire de la mañana, decide tomar asiento y sentarse a descansar en el borde de la piscina.</w:t>
       </w:r>
       <w:bookmarkStart w:id="0" w:name="_GoBack"/>
       <w:bookmarkEnd w:id="0"/>
@@ -639,6 +668,7 @@
   <w:style w:type="character" w:default="1" w:styleId="Fuentedeprrafopredeter">
     <w:name w:val="Default Paragraph Font"/>
     <w:uiPriority w:val="1"/>
+    <w:semiHidden/>
     <w:unhideWhenUsed/>
   </w:style>
   <w:style w:type="table" w:default="1" w:styleId="Tablanormal">

</xml_diff>